<commit_message>
Merge conflict and updated req/spec file
1. Fixed merge conflict with Anthony's prev commit.
2. Major update ot the req/spec document.
</commit_message>
<xml_diff>
--- a/Diagrams/Specifications And Requirements.docx
+++ b/Diagrams/Specifications And Requirements.docx
@@ -18,7 +18,25 @@
       </w:r>
     </w:p>
     <w:p/>
-    <w:p/>
+    <w:p>
+      <w:pPr>
+        <w:rPr>
+          <w:i/>
+          <w:iCs/>
+          <w:sz w:val="32"/>
+          <w:szCs w:val="32"/>
+        </w:rPr>
+      </w:pPr>
+      <w:r>
+        <w:rPr>
+          <w:i/>
+          <w:iCs/>
+          <w:sz w:val="32"/>
+          <w:szCs w:val="32"/>
+        </w:rPr>
+        <w:t>We aim to deliver a fully functional Android app with the following requirements and specifications:</w:t>
+      </w:r>
+    </w:p>
     <w:p>
       <w:pPr>
         <w:rPr>
@@ -38,23 +56,154 @@
     </w:p>
     <w:p>
       <w:pPr>
+        <w:rPr>
+          <w:i/>
+          <w:iCs/>
+          <w:sz w:val="32"/>
+          <w:szCs w:val="32"/>
+        </w:rPr>
+      </w:pPr>
+      <w:r>
+        <w:rPr>
+          <w:i/>
+          <w:iCs/>
+          <w:sz w:val="32"/>
+          <w:szCs w:val="32"/>
+        </w:rPr>
+        <w:t xml:space="preserve">Each part here represents a </w:t>
+      </w:r>
+      <w:r>
+        <w:rPr>
+          <w:b/>
+          <w:bCs/>
+          <w:i/>
+          <w:iCs/>
+          <w:sz w:val="32"/>
+          <w:szCs w:val="32"/>
+        </w:rPr>
+        <w:t>module</w:t>
+      </w:r>
+      <w:r>
+        <w:rPr>
+          <w:i/>
+          <w:iCs/>
+          <w:sz w:val="32"/>
+          <w:szCs w:val="32"/>
+        </w:rPr>
+        <w:t xml:space="preserve"> in the project</w:t>
+      </w:r>
+      <w:r>
+        <w:rPr>
+          <w:i/>
+          <w:iCs/>
+          <w:sz w:val="32"/>
+          <w:szCs w:val="32"/>
+        </w:rPr>
+        <w:t xml:space="preserve">, which is translated to a </w:t>
+      </w:r>
+      <w:r>
+        <w:rPr>
+          <w:b/>
+          <w:bCs/>
+          <w:i/>
+          <w:iCs/>
+          <w:sz w:val="32"/>
+          <w:szCs w:val="32"/>
+        </w:rPr>
+        <w:t>sprint</w:t>
+      </w:r>
+      <w:r>
+        <w:rPr>
+          <w:i/>
+          <w:iCs/>
+          <w:sz w:val="32"/>
+          <w:szCs w:val="32"/>
+        </w:rPr>
+        <w:t>:</w:t>
+      </w:r>
+    </w:p>
+    <w:p>
+      <w:pPr>
         <w:pStyle w:val="ListParagraph"/>
         <w:numPr>
           <w:ilvl w:val="0"/>
           <w:numId w:val="1"/>
         </w:numPr>
         <w:rPr>
-          <w:sz w:val="36"/>
-          <w:szCs w:val="36"/>
-          <w:u w:val="single"/>
-        </w:rPr>
-      </w:pPr>
-      <w:r>
-        <w:rPr>
-          <w:sz w:val="36"/>
-          <w:szCs w:val="36"/>
-        </w:rPr>
-        <w:t xml:space="preserve"> Simple-to-use, basic user-interface</w:t>
+          <w:sz w:val="32"/>
+          <w:szCs w:val="32"/>
+          <w:u w:val="single"/>
+        </w:rPr>
+      </w:pPr>
+      <w:r>
+        <w:rPr>
+          <w:sz w:val="32"/>
+          <w:szCs w:val="32"/>
+        </w:rPr>
+        <w:t>Provides the following coronavirus-related information:</w:t>
+      </w:r>
+    </w:p>
+    <w:p>
+      <w:pPr>
+        <w:pStyle w:val="ListParagraph"/>
+        <w:numPr>
+          <w:ilvl w:val="1"/>
+          <w:numId w:val="1"/>
+        </w:numPr>
+        <w:rPr>
+          <w:sz w:val="32"/>
+          <w:szCs w:val="32"/>
+          <w:u w:val="single"/>
+        </w:rPr>
+      </w:pPr>
+      <w:r>
+        <w:rPr>
+          <w:sz w:val="32"/>
+          <w:szCs w:val="32"/>
+        </w:rPr>
+        <w:t>Positive cases per state</w:t>
+      </w:r>
+    </w:p>
+    <w:p>
+      <w:pPr>
+        <w:pStyle w:val="ListParagraph"/>
+        <w:numPr>
+          <w:ilvl w:val="1"/>
+          <w:numId w:val="1"/>
+        </w:numPr>
+        <w:rPr>
+          <w:sz w:val="32"/>
+          <w:szCs w:val="32"/>
+          <w:u w:val="single"/>
+        </w:rPr>
+      </w:pPr>
+      <w:r>
+        <w:rPr>
+          <w:sz w:val="32"/>
+          <w:szCs w:val="32"/>
+        </w:rPr>
+        <w:t>Death cases per state</w:t>
+      </w:r>
+    </w:p>
+    <w:p>
+      <w:pPr>
+        <w:pStyle w:val="ListParagraph"/>
+        <w:numPr>
+          <w:ilvl w:val="1"/>
+          <w:numId w:val="1"/>
+        </w:numPr>
+        <w:rPr>
+          <w:sz w:val="32"/>
+          <w:szCs w:val="32"/>
+          <w:u w:val="single"/>
+        </w:rPr>
+      </w:pPr>
+      <w:r>
+        <w:rPr>
+          <w:sz w:val="32"/>
+          <w:szCs w:val="32"/>
+        </w:rPr>
+        <w:t>Date of most recent update</w:t>
       </w:r>
     </w:p>
     <w:p>
@@ -65,17 +214,17 @@
           <w:numId w:val="1"/>
         </w:numPr>
         <w:rPr>
-          <w:sz w:val="36"/>
-          <w:szCs w:val="36"/>
-          <w:u w:val="single"/>
-        </w:rPr>
-      </w:pPr>
-      <w:r>
-        <w:rPr>
-          <w:sz w:val="36"/>
-          <w:szCs w:val="36"/>
-        </w:rPr>
-        <w:t>Provides the following coronavirus-related information:</w:t>
+          <w:sz w:val="32"/>
+          <w:szCs w:val="32"/>
+          <w:u w:val="single"/>
+        </w:rPr>
+      </w:pPr>
+      <w:r>
+        <w:rPr>
+          <w:sz w:val="32"/>
+          <w:szCs w:val="32"/>
+        </w:rPr>
+        <w:t xml:space="preserve"> Simple-to-use, basic user-interface</w:t>
       </w:r>
     </w:p>
     <w:p>
@@ -86,17 +235,17 @@
           <w:numId w:val="1"/>
         </w:numPr>
         <w:rPr>
-          <w:sz w:val="36"/>
-          <w:szCs w:val="36"/>
-          <w:u w:val="single"/>
-        </w:rPr>
-      </w:pPr>
-      <w:r>
-        <w:rPr>
-          <w:sz w:val="36"/>
-          <w:szCs w:val="36"/>
-        </w:rPr>
-        <w:t>Positive cases per state</w:t>
+          <w:sz w:val="32"/>
+          <w:szCs w:val="32"/>
+          <w:u w:val="single"/>
+        </w:rPr>
+      </w:pPr>
+      <w:r>
+        <w:rPr>
+          <w:sz w:val="32"/>
+          <w:szCs w:val="32"/>
+        </w:rPr>
+        <w:t xml:space="preserve">The user inputs a state or US </w:t>
       </w:r>
     </w:p>
     <w:p>
@@ -107,38 +256,59 @@
           <w:numId w:val="1"/>
         </w:numPr>
         <w:rPr>
-          <w:sz w:val="36"/>
-          <w:szCs w:val="36"/>
-          <w:u w:val="single"/>
-        </w:rPr>
-      </w:pPr>
-      <w:r>
-        <w:rPr>
-          <w:sz w:val="36"/>
-          <w:szCs w:val="36"/>
-        </w:rPr>
-        <w:t>Death cases per state</w:t>
-      </w:r>
-    </w:p>
-    <w:p>
-      <w:pPr>
-        <w:pStyle w:val="ListParagraph"/>
-        <w:numPr>
-          <w:ilvl w:val="1"/>
-          <w:numId w:val="1"/>
-        </w:numPr>
-        <w:rPr>
-          <w:sz w:val="36"/>
-          <w:szCs w:val="36"/>
-          <w:u w:val="single"/>
-        </w:rPr>
-      </w:pPr>
-      <w:r>
-        <w:rPr>
-          <w:sz w:val="36"/>
-          <w:szCs w:val="36"/>
-        </w:rPr>
-        <w:t>Date of most recent update</w:t>
+          <w:sz w:val="32"/>
+          <w:szCs w:val="32"/>
+          <w:u w:val="single"/>
+        </w:rPr>
+      </w:pPr>
+      <w:r>
+        <w:rPr>
+          <w:sz w:val="32"/>
+          <w:szCs w:val="32"/>
+        </w:rPr>
+        <w:t xml:space="preserve">The info </w:t>
+      </w:r>
+      <w:r>
+        <w:rPr>
+          <w:sz w:val="32"/>
+          <w:szCs w:val="32"/>
+        </w:rPr>
+        <w:t>mentioned in</w:t>
+      </w:r>
+      <w:r>
+        <w:rPr>
+          <w:sz w:val="32"/>
+          <w:szCs w:val="32"/>
+        </w:rPr>
+        <w:t xml:space="preserve"> part </w:t>
+      </w:r>
+      <w:r>
+        <w:rPr>
+          <w:sz w:val="32"/>
+          <w:szCs w:val="32"/>
+        </w:rPr>
+        <w:t>1</w:t>
+      </w:r>
+      <w:r>
+        <w:rPr>
+          <w:sz w:val="32"/>
+          <w:szCs w:val="32"/>
+        </w:rPr>
+        <w:t xml:space="preserve"> is displayed </w:t>
+      </w:r>
+      <w:r>
+        <w:rPr>
+          <w:sz w:val="32"/>
+          <w:szCs w:val="32"/>
+        </w:rPr>
+        <w:t xml:space="preserve">back </w:t>
+      </w:r>
+      <w:r>
+        <w:rPr>
+          <w:sz w:val="32"/>
+          <w:szCs w:val="32"/>
+        </w:rPr>
+        <w:t>to the user.</w:t>
       </w:r>
     </w:p>
     <w:p>
@@ -149,6 +319,22 @@
           <w:numId w:val="1"/>
         </w:numPr>
         <w:rPr>
+          <w:sz w:val="32"/>
+          <w:szCs w:val="32"/>
+          <w:u w:val="single"/>
+        </w:rPr>
+      </w:pPr>
+      <w:r>
+        <w:rPr>
+          <w:sz w:val="32"/>
+          <w:szCs w:val="32"/>
+        </w:rPr>
+        <w:t>Comprehensive test plan for backend and frontend</w:t>
+      </w:r>
+    </w:p>
+    <w:p>
+      <w:pPr>
+        <w:rPr>
           <w:sz w:val="44"/>
           <w:szCs w:val="44"/>
           <w:u w:val="single"/>
@@ -156,104 +342,273 @@
       </w:pPr>
       <w:r>
         <w:rPr>
-          <w:sz w:val="40"/>
-          <w:szCs w:val="40"/>
-        </w:rPr>
-        <w:t xml:space="preserve"> A spinner to help the user choose a state they are interested in getting the information for.</w:t>
-      </w:r>
-    </w:p>
-    <w:p>
-      <w:pPr>
-        <w:pStyle w:val="ListParagraph"/>
-        <w:numPr>
-          <w:ilvl w:val="0"/>
-          <w:numId w:val="1"/>
-        </w:numPr>
-        <w:rPr>
           <w:sz w:val="44"/>
           <w:szCs w:val="44"/>
           <w:u w:val="single"/>
         </w:rPr>
-      </w:pPr>
-      <w:r>
-        <w:rPr>
-          <w:sz w:val="40"/>
-          <w:szCs w:val="40"/>
-        </w:rPr>
-        <w:t xml:space="preserve"> Information will be displayed in the app for the user</w:t>
-      </w:r>
-    </w:p>
-    <w:p>
-      <w:pPr>
-        <w:rPr>
-          <w:sz w:val="44"/>
-          <w:szCs w:val="44"/>
-          <w:u w:val="single"/>
-        </w:rPr>
-      </w:pPr>
-    </w:p>
-    <w:p>
-      <w:pPr>
-        <w:rPr>
-          <w:sz w:val="44"/>
-          <w:szCs w:val="44"/>
-          <w:u w:val="single"/>
-        </w:rPr>
-      </w:pPr>
-      <w:r>
-        <w:rPr>
-          <w:sz w:val="44"/>
-          <w:szCs w:val="44"/>
-          <w:u w:val="single"/>
-        </w:rPr>
         <w:t>Requirements</w:t>
       </w:r>
     </w:p>
     <w:p>
       <w:pPr>
+        <w:rPr>
+          <w:i/>
+          <w:iCs/>
+          <w:sz w:val="36"/>
+          <w:szCs w:val="36"/>
+        </w:rPr>
+      </w:pPr>
+      <w:r>
+        <w:rPr>
+          <w:i/>
+          <w:iCs/>
+          <w:sz w:val="36"/>
+          <w:szCs w:val="36"/>
+        </w:rPr>
+        <w:t>An overview of the required tasks to complete the specifications:</w:t>
+      </w:r>
+    </w:p>
+    <w:p>
+      <w:pPr>
         <w:pStyle w:val="ListParagraph"/>
         <w:numPr>
           <w:ilvl w:val="0"/>
-          <w:numId w:val="2"/>
-        </w:numPr>
-        <w:rPr>
-          <w:sz w:val="44"/>
-          <w:szCs w:val="44"/>
-        </w:rPr>
-      </w:pPr>
-      <w:r>
-        <w:rPr>
-          <w:sz w:val="44"/>
-          <w:szCs w:val="44"/>
-        </w:rPr>
-        <w:t xml:space="preserve"> Reliable </w:t>
-      </w:r>
-      <w:r>
-        <w:rPr>
-          <w:sz w:val="44"/>
-          <w:szCs w:val="44"/>
-        </w:rPr>
-        <w:t>API that will provide the necessary info</w:t>
-      </w:r>
+          <w:numId w:val="3"/>
+        </w:numPr>
+        <w:rPr>
+          <w:sz w:val="36"/>
+          <w:szCs w:val="36"/>
+          <w:u w:val="single"/>
+        </w:rPr>
+      </w:pPr>
+      <w:r>
+        <w:rPr>
+          <w:sz w:val="36"/>
+          <w:szCs w:val="36"/>
+        </w:rPr>
+        <w:t>Backend</w:t>
+      </w:r>
+      <w:r>
+        <w:rPr>
+          <w:sz w:val="36"/>
+          <w:szCs w:val="36"/>
+        </w:rPr>
+        <w:t xml:space="preserve"> - </w:t>
+      </w:r>
+    </w:p>
+    <w:p>
+      <w:pPr>
+        <w:pStyle w:val="ListParagraph"/>
+        <w:numPr>
+          <w:ilvl w:val="1"/>
+          <w:numId w:val="3"/>
+        </w:numPr>
+        <w:rPr>
+          <w:sz w:val="36"/>
+          <w:szCs w:val="36"/>
+          <w:u w:val="single"/>
+        </w:rPr>
+      </w:pPr>
+      <w:r>
+        <w:rPr>
+          <w:sz w:val="36"/>
+          <w:szCs w:val="36"/>
+        </w:rPr>
+        <w:t>Integrate with an API to receive the necessary information.</w:t>
+      </w:r>
+    </w:p>
+    <w:p>
+      <w:pPr>
+        <w:pStyle w:val="ListParagraph"/>
+        <w:numPr>
+          <w:ilvl w:val="1"/>
+          <w:numId w:val="3"/>
+        </w:numPr>
+        <w:rPr>
+          <w:sz w:val="36"/>
+          <w:szCs w:val="36"/>
+          <w:u w:val="single"/>
+        </w:rPr>
+      </w:pPr>
+      <w:r>
+        <w:rPr>
+          <w:sz w:val="36"/>
+          <w:szCs w:val="36"/>
+        </w:rPr>
+        <w:t xml:space="preserve">Be able to parse the info received and extract </w:t>
+      </w:r>
+      <w:r>
+        <w:rPr>
+          <w:sz w:val="36"/>
+          <w:szCs w:val="36"/>
+        </w:rPr>
+        <w:t xml:space="preserve">the specific piece of data the </w:t>
+      </w:r>
+      <w:r>
+        <w:rPr>
+          <w:sz w:val="36"/>
+          <w:szCs w:val="36"/>
+        </w:rPr>
+        <w:t>user</w:t>
+      </w:r>
+      <w:r>
+        <w:rPr>
+          <w:sz w:val="36"/>
+          <w:szCs w:val="36"/>
+        </w:rPr>
+        <w:t xml:space="preserve"> requested</w:t>
+      </w:r>
+      <w:r>
+        <w:rPr>
+          <w:sz w:val="36"/>
+          <w:szCs w:val="36"/>
+        </w:rPr>
+        <w:t>.</w:t>
+      </w:r>
+    </w:p>
+    <w:p>
+      <w:pPr>
+        <w:rPr>
+          <w:sz w:val="36"/>
+          <w:szCs w:val="36"/>
+          <w:u w:val="single"/>
+        </w:rPr>
+      </w:pPr>
+    </w:p>
+    <w:p>
+      <w:pPr>
+        <w:rPr>
+          <w:sz w:val="36"/>
+          <w:szCs w:val="36"/>
+          <w:u w:val="single"/>
+        </w:rPr>
+      </w:pPr>
     </w:p>
     <w:p>
       <w:pPr>
         <w:pStyle w:val="ListParagraph"/>
         <w:numPr>
           <w:ilvl w:val="0"/>
-          <w:numId w:val="2"/>
-        </w:numPr>
-        <w:rPr>
-          <w:sz w:val="44"/>
-          <w:szCs w:val="44"/>
-        </w:rPr>
-      </w:pPr>
-      <w:r>
-        <w:rPr>
-          <w:sz w:val="44"/>
-          <w:szCs w:val="44"/>
-        </w:rPr>
-        <w:t xml:space="preserve"> Shared GitHub repo to enable members to collaborate </w:t>
+          <w:numId w:val="3"/>
+        </w:numPr>
+        <w:rPr>
+          <w:sz w:val="36"/>
+          <w:szCs w:val="36"/>
+          <w:u w:val="single"/>
+        </w:rPr>
+      </w:pPr>
+      <w:r>
+        <w:rPr>
+          <w:sz w:val="36"/>
+          <w:szCs w:val="36"/>
+        </w:rPr>
+        <w:lastRenderedPageBreak/>
+        <w:t xml:space="preserve">Frontend – </w:t>
+      </w:r>
+    </w:p>
+    <w:p>
+      <w:pPr>
+        <w:pStyle w:val="ListParagraph"/>
+        <w:numPr>
+          <w:ilvl w:val="1"/>
+          <w:numId w:val="3"/>
+        </w:numPr>
+        <w:rPr>
+          <w:sz w:val="36"/>
+          <w:szCs w:val="36"/>
+          <w:u w:val="single"/>
+        </w:rPr>
+      </w:pPr>
+      <w:r>
+        <w:rPr>
+          <w:sz w:val="36"/>
+          <w:szCs w:val="36"/>
+        </w:rPr>
+        <w:t>A spinner to help the user pick the desired state, (or the US as a whole).</w:t>
+      </w:r>
+    </w:p>
+    <w:p>
+      <w:pPr>
+        <w:pStyle w:val="ListParagraph"/>
+        <w:numPr>
+          <w:ilvl w:val="1"/>
+          <w:numId w:val="3"/>
+        </w:numPr>
+        <w:rPr>
+          <w:sz w:val="36"/>
+          <w:szCs w:val="36"/>
+          <w:u w:val="single"/>
+        </w:rPr>
+      </w:pPr>
+      <w:r>
+        <w:rPr>
+          <w:sz w:val="36"/>
+          <w:szCs w:val="36"/>
+        </w:rPr>
+        <w:t>Buttons the user can interact with</w:t>
+      </w:r>
+    </w:p>
+    <w:p>
+      <w:pPr>
+        <w:pStyle w:val="ListParagraph"/>
+        <w:numPr>
+          <w:ilvl w:val="2"/>
+          <w:numId w:val="3"/>
+        </w:numPr>
+        <w:rPr>
+          <w:sz w:val="36"/>
+          <w:szCs w:val="36"/>
+          <w:u w:val="single"/>
+        </w:rPr>
+      </w:pPr>
+      <w:r>
+        <w:rPr>
+          <w:sz w:val="36"/>
+          <w:szCs w:val="36"/>
+        </w:rPr>
+        <w:t>Get Data button</w:t>
+      </w:r>
+    </w:p>
+    <w:p>
+      <w:pPr>
+        <w:pStyle w:val="ListParagraph"/>
+        <w:numPr>
+          <w:ilvl w:val="2"/>
+          <w:numId w:val="3"/>
+        </w:numPr>
+        <w:rPr>
+          <w:sz w:val="36"/>
+          <w:szCs w:val="36"/>
+          <w:u w:val="single"/>
+        </w:rPr>
+      </w:pPr>
+      <w:r>
+        <w:rPr>
+          <w:sz w:val="36"/>
+          <w:szCs w:val="36"/>
+        </w:rPr>
+        <w:t>Save a snapshot of current data locally</w:t>
+      </w:r>
+    </w:p>
+    <w:p>
+      <w:pPr>
+        <w:pStyle w:val="ListParagraph"/>
+        <w:numPr>
+          <w:ilvl w:val="1"/>
+          <w:numId w:val="3"/>
+        </w:numPr>
+        <w:rPr>
+          <w:sz w:val="36"/>
+          <w:szCs w:val="36"/>
+          <w:u w:val="single"/>
+        </w:rPr>
+      </w:pPr>
+      <w:r>
+        <w:rPr>
+          <w:sz w:val="36"/>
+          <w:szCs w:val="36"/>
+        </w:rPr>
+        <w:t>Display the data in a clear manner</w:t>
       </w:r>
     </w:p>
     <w:p>
@@ -261,19 +616,125 @@
         <w:pStyle w:val="ListParagraph"/>
         <w:numPr>
           <w:ilvl w:val="0"/>
-          <w:numId w:val="2"/>
-        </w:numPr>
-        <w:rPr>
-          <w:sz w:val="44"/>
-          <w:szCs w:val="44"/>
-        </w:rPr>
-      </w:pPr>
-      <w:r>
-        <w:rPr>
-          <w:sz w:val="44"/>
-          <w:szCs w:val="44"/>
-        </w:rPr>
-        <w:t>Scrum board with burndown charts</w:t>
+          <w:numId w:val="3"/>
+        </w:numPr>
+        <w:rPr>
+          <w:sz w:val="36"/>
+          <w:szCs w:val="36"/>
+          <w:u w:val="single"/>
+        </w:rPr>
+      </w:pPr>
+      <w:r>
+        <w:rPr>
+          <w:sz w:val="36"/>
+          <w:szCs w:val="36"/>
+        </w:rPr>
+        <w:t xml:space="preserve">Testing – </w:t>
+      </w:r>
+    </w:p>
+    <w:p>
+      <w:pPr>
+        <w:pStyle w:val="ListParagraph"/>
+        <w:numPr>
+          <w:ilvl w:val="1"/>
+          <w:numId w:val="3"/>
+        </w:numPr>
+        <w:rPr>
+          <w:sz w:val="36"/>
+          <w:szCs w:val="36"/>
+          <w:u w:val="single"/>
+        </w:rPr>
+      </w:pPr>
+      <w:r>
+        <w:rPr>
+          <w:sz w:val="36"/>
+          <w:szCs w:val="36"/>
+        </w:rPr>
+        <w:t>Develop a comprehensive test plan for backend and frontend</w:t>
+      </w:r>
+    </w:p>
+    <w:p>
+      <w:pPr>
+        <w:pStyle w:val="ListParagraph"/>
+        <w:numPr>
+          <w:ilvl w:val="2"/>
+          <w:numId w:val="3"/>
+        </w:numPr>
+        <w:rPr>
+          <w:sz w:val="36"/>
+          <w:szCs w:val="36"/>
+          <w:u w:val="single"/>
+        </w:rPr>
+      </w:pPr>
+      <w:r>
+        <w:rPr>
+          <w:sz w:val="36"/>
+          <w:szCs w:val="36"/>
+        </w:rPr>
+        <w:t>Unit testing</w:t>
+      </w:r>
+    </w:p>
+    <w:p>
+      <w:pPr>
+        <w:pStyle w:val="ListParagraph"/>
+        <w:numPr>
+          <w:ilvl w:val="2"/>
+          <w:numId w:val="3"/>
+        </w:numPr>
+        <w:rPr>
+          <w:sz w:val="36"/>
+          <w:szCs w:val="36"/>
+          <w:u w:val="single"/>
+        </w:rPr>
+      </w:pPr>
+      <w:r>
+        <w:rPr>
+          <w:sz w:val="36"/>
+          <w:szCs w:val="36"/>
+        </w:rPr>
+        <w:t>Integration testing</w:t>
+      </w:r>
+    </w:p>
+    <w:p>
+      <w:pPr>
+        <w:pStyle w:val="ListParagraph"/>
+        <w:numPr>
+          <w:ilvl w:val="2"/>
+          <w:numId w:val="3"/>
+        </w:numPr>
+        <w:rPr>
+          <w:sz w:val="36"/>
+          <w:szCs w:val="36"/>
+          <w:u w:val="single"/>
+        </w:rPr>
+      </w:pPr>
+      <w:r>
+        <w:rPr>
+          <w:sz w:val="36"/>
+          <w:szCs w:val="36"/>
+        </w:rPr>
+        <w:t>User testing – Testfairy demos for user feedback on app.</w:t>
+      </w:r>
+    </w:p>
+    <w:p>
+      <w:pPr>
+        <w:pStyle w:val="ListParagraph"/>
+        <w:numPr>
+          <w:ilvl w:val="1"/>
+          <w:numId w:val="3"/>
+        </w:numPr>
+        <w:rPr>
+          <w:sz w:val="36"/>
+          <w:szCs w:val="36"/>
+          <w:u w:val="single"/>
+        </w:rPr>
+      </w:pPr>
+      <w:r>
+        <w:rPr>
+          <w:sz w:val="36"/>
+          <w:szCs w:val="36"/>
+        </w:rPr>
+        <w:t>Document testing process and store the data used for testing.</w:t>
       </w:r>
     </w:p>
     <w:p>
@@ -281,59 +742,62 @@
         <w:pStyle w:val="ListParagraph"/>
         <w:numPr>
           <w:ilvl w:val="0"/>
-          <w:numId w:val="2"/>
-        </w:numPr>
-        <w:rPr>
-          <w:sz w:val="44"/>
-          <w:szCs w:val="44"/>
-        </w:rPr>
-      </w:pPr>
-      <w:r>
-        <w:rPr>
-          <w:sz w:val="44"/>
-          <w:szCs w:val="44"/>
-        </w:rPr>
-        <w:t>Use case diagram</w:t>
-      </w:r>
-    </w:p>
-    <w:p>
-      <w:pPr>
-        <w:pStyle w:val="ListParagraph"/>
-        <w:numPr>
-          <w:ilvl w:val="0"/>
-          <w:numId w:val="2"/>
-        </w:numPr>
-        <w:rPr>
-          <w:sz w:val="44"/>
-          <w:szCs w:val="44"/>
-        </w:rPr>
-      </w:pPr>
-      <w:r>
-        <w:rPr>
-          <w:sz w:val="44"/>
-          <w:szCs w:val="44"/>
-        </w:rPr>
-        <w:t>Test plan diagram</w:t>
-      </w:r>
-    </w:p>
-    <w:p>
-      <w:pPr>
-        <w:pStyle w:val="ListParagraph"/>
-        <w:numPr>
-          <w:ilvl w:val="0"/>
-          <w:numId w:val="2"/>
-        </w:numPr>
-        <w:rPr>
-          <w:sz w:val="44"/>
-          <w:szCs w:val="44"/>
-        </w:rPr>
-      </w:pPr>
-      <w:r>
-        <w:rPr>
-          <w:sz w:val="44"/>
-          <w:szCs w:val="44"/>
-        </w:rPr>
-        <w:t>Finally – an apk representing our finished app</w:t>
+          <w:numId w:val="3"/>
+        </w:numPr>
+        <w:rPr>
+          <w:sz w:val="36"/>
+          <w:szCs w:val="36"/>
+          <w:u w:val="single"/>
+        </w:rPr>
+      </w:pPr>
+      <w:r>
+        <w:rPr>
+          <w:sz w:val="36"/>
+          <w:szCs w:val="36"/>
+        </w:rPr>
+        <w:t>Collaboration –</w:t>
+      </w:r>
+    </w:p>
+    <w:p>
+      <w:pPr>
+        <w:pStyle w:val="ListParagraph"/>
+        <w:numPr>
+          <w:ilvl w:val="1"/>
+          <w:numId w:val="3"/>
+        </w:numPr>
+        <w:rPr>
+          <w:sz w:val="36"/>
+          <w:szCs w:val="36"/>
+          <w:u w:val="single"/>
+        </w:rPr>
+      </w:pPr>
+      <w:r>
+        <w:rPr>
+          <w:sz w:val="36"/>
+          <w:szCs w:val="36"/>
+        </w:rPr>
+        <w:t>Github – shared repo that will include the entire project.</w:t>
+      </w:r>
+    </w:p>
+    <w:p>
+      <w:pPr>
+        <w:pStyle w:val="ListParagraph"/>
+        <w:numPr>
+          <w:ilvl w:val="1"/>
+          <w:numId w:val="3"/>
+        </w:numPr>
+        <w:rPr>
+          <w:sz w:val="36"/>
+          <w:szCs w:val="36"/>
+          <w:u w:val="single"/>
+        </w:rPr>
+      </w:pPr>
+      <w:r>
+        <w:rPr>
+          <w:sz w:val="36"/>
+          <w:szCs w:val="36"/>
+        </w:rPr>
+        <w:t>Trello – scrum board to help keep track of the project’s progress</w:t>
       </w:r>
     </w:p>
     <w:sectPr>
@@ -349,6 +813,205 @@
 <file path=word/numbering.xml><?xml version="1.0" encoding="utf-8"?>
 <w:numbering xmlns:wpc="http://schemas.microsoft.com/office/word/2010/wordprocessingCanvas" xmlns:cx="http://schemas.microsoft.com/office/drawing/2014/chartex" xmlns:cx1="http://schemas.microsoft.com/office/drawing/2015/9/8/chartex" xmlns:cx2="http://schemas.microsoft.com/office/drawing/2015/10/21/chartex" xmlns:cx3="http://schemas.microsoft.com/office/drawing/2016/5/9/chartex" xmlns:cx4="http://schemas.microsoft.com/office/drawing/2016/5/10/chartex" xmlns:cx5="http://schemas.microsoft.com/office/drawing/2016/5/11/chartex" xmlns:cx6="http://schemas.microsoft.com/office/drawing/2016/5/12/chartex" xmlns:cx7="http://schemas.microsoft.com/office/drawing/2016/5/13/chartex" xmlns:cx8="http://schemas.microsoft.com/office/drawing/2016/5/14/chartex" xmlns:mc="http://schemas.openxmlformats.org/markup-compatibility/2006" xmlns:aink="http://schemas.microsoft.com/office/drawing/2016/ink" xmlns:am3d="http://schemas.microsoft.com/office/drawing/2017/model3d" xmlns:o="urn:schemas-microsoft-com:office:office" xmlns:r="http://schemas.openxmlformats.org/officeDocument/2006/relationships" xmlns:m="http://schemas.openxmlformats.org/officeDocument/2006/math" xmlns:v="urn:schemas-microsoft-com:vml" xmlns:wp14="http://schemas.microsoft.com/office/word/2010/wordprocessingDrawing" xmlns:wp="http://schemas.openxmlformats.org/drawingml/2006/wordprocessingDrawing" xmlns:w10="urn:schemas-microsoft-com:office:word" xmlns:w="http://schemas.openxmlformats.org/wordprocessingml/2006/main" xmlns:w14="http://schemas.microsoft.com/office/word/2010/wordml" xmlns:w15="http://schemas.microsoft.com/office/word/2012/wordml" xmlns:w16cex="http://schemas.microsoft.com/office/word/2018/wordml/cex" xmlns:w16cid="http://schemas.microsoft.com/office/word/2016/wordml/cid" xmlns:w16="http://schemas.microsoft.com/office/word/2018/wordml" xmlns:w16se="http://schemas.microsoft.com/office/word/2015/wordml/symex" xmlns:wpg="http://schemas.microsoft.com/office/word/2010/wordprocessingGroup" xmlns:wpi="http://schemas.microsoft.com/office/word/2010/wordprocessingInk" xmlns:wne="http://schemas.microsoft.com/office/word/2006/wordml" xmlns:wps="http://schemas.microsoft.com/office/word/2010/wordprocessingShape" mc:Ignorable="w14 w15 w16se w16cid w16 w16cex wp14">
   <w:abstractNum w:abstractNumId="0" w15:restartNumberingAfterBreak="0">
+    <w:nsid w:val="15273E7E"/>
+    <w:multiLevelType w:val="hybridMultilevel"/>
+    <w:tmpl w:val="374252C2"/>
+    <w:lvl w:ilvl="0" w:tplc="4F0AA02C">
+      <w:start w:val="3"/>
+      <w:numFmt w:val="bullet"/>
+      <w:lvlText w:val=""/>
+      <w:lvlJc w:val="left"/>
+      <w:pPr>
+        <w:ind w:left="720" w:hanging="360"/>
+      </w:pPr>
+      <w:rPr>
+        <w:rFonts w:ascii="Symbol" w:eastAsiaTheme="minorHAnsi" w:hAnsi="Symbol" w:cstheme="minorBidi" w:hint="default"/>
+      </w:rPr>
+    </w:lvl>
+    <w:lvl w:ilvl="1" w:tplc="04090003" w:tentative="1">
+      <w:start w:val="1"/>
+      <w:numFmt w:val="bullet"/>
+      <w:lvlText w:val="o"/>
+      <w:lvlJc w:val="left"/>
+      <w:pPr>
+        <w:ind w:left="1440" w:hanging="360"/>
+      </w:pPr>
+      <w:rPr>
+        <w:rFonts w:ascii="Courier New" w:hAnsi="Courier New" w:cs="Courier New" w:hint="default"/>
+      </w:rPr>
+    </w:lvl>
+    <w:lvl w:ilvl="2" w:tplc="04090005" w:tentative="1">
+      <w:start w:val="1"/>
+      <w:numFmt w:val="bullet"/>
+      <w:lvlText w:val=""/>
+      <w:lvlJc w:val="left"/>
+      <w:pPr>
+        <w:ind w:left="2160" w:hanging="360"/>
+      </w:pPr>
+      <w:rPr>
+        <w:rFonts w:ascii="Wingdings" w:hAnsi="Wingdings" w:hint="default"/>
+      </w:rPr>
+    </w:lvl>
+    <w:lvl w:ilvl="3" w:tplc="04090001" w:tentative="1">
+      <w:start w:val="1"/>
+      <w:numFmt w:val="bullet"/>
+      <w:lvlText w:val=""/>
+      <w:lvlJc w:val="left"/>
+      <w:pPr>
+        <w:ind w:left="2880" w:hanging="360"/>
+      </w:pPr>
+      <w:rPr>
+        <w:rFonts w:ascii="Symbol" w:hAnsi="Symbol" w:hint="default"/>
+      </w:rPr>
+    </w:lvl>
+    <w:lvl w:ilvl="4" w:tplc="04090003" w:tentative="1">
+      <w:start w:val="1"/>
+      <w:numFmt w:val="bullet"/>
+      <w:lvlText w:val="o"/>
+      <w:lvlJc w:val="left"/>
+      <w:pPr>
+        <w:ind w:left="3600" w:hanging="360"/>
+      </w:pPr>
+      <w:rPr>
+        <w:rFonts w:ascii="Courier New" w:hAnsi="Courier New" w:cs="Courier New" w:hint="default"/>
+      </w:rPr>
+    </w:lvl>
+    <w:lvl w:ilvl="5" w:tplc="04090005" w:tentative="1">
+      <w:start w:val="1"/>
+      <w:numFmt w:val="bullet"/>
+      <w:lvlText w:val=""/>
+      <w:lvlJc w:val="left"/>
+      <w:pPr>
+        <w:ind w:left="4320" w:hanging="360"/>
+      </w:pPr>
+      <w:rPr>
+        <w:rFonts w:ascii="Wingdings" w:hAnsi="Wingdings" w:hint="default"/>
+      </w:rPr>
+    </w:lvl>
+    <w:lvl w:ilvl="6" w:tplc="04090001" w:tentative="1">
+      <w:start w:val="1"/>
+      <w:numFmt w:val="bullet"/>
+      <w:lvlText w:val=""/>
+      <w:lvlJc w:val="left"/>
+      <w:pPr>
+        <w:ind w:left="5040" w:hanging="360"/>
+      </w:pPr>
+      <w:rPr>
+        <w:rFonts w:ascii="Symbol" w:hAnsi="Symbol" w:hint="default"/>
+      </w:rPr>
+    </w:lvl>
+    <w:lvl w:ilvl="7" w:tplc="04090003" w:tentative="1">
+      <w:start w:val="1"/>
+      <w:numFmt w:val="bullet"/>
+      <w:lvlText w:val="o"/>
+      <w:lvlJc w:val="left"/>
+      <w:pPr>
+        <w:ind w:left="5760" w:hanging="360"/>
+      </w:pPr>
+      <w:rPr>
+        <w:rFonts w:ascii="Courier New" w:hAnsi="Courier New" w:cs="Courier New" w:hint="default"/>
+      </w:rPr>
+    </w:lvl>
+    <w:lvl w:ilvl="8" w:tplc="04090005" w:tentative="1">
+      <w:start w:val="1"/>
+      <w:numFmt w:val="bullet"/>
+      <w:lvlText w:val=""/>
+      <w:lvlJc w:val="left"/>
+      <w:pPr>
+        <w:ind w:left="6480" w:hanging="360"/>
+      </w:pPr>
+      <w:rPr>
+        <w:rFonts w:ascii="Wingdings" w:hAnsi="Wingdings" w:hint="default"/>
+      </w:rPr>
+    </w:lvl>
+  </w:abstractNum>
+  <w:abstractNum w:abstractNumId="1" w15:restartNumberingAfterBreak="0">
+    <w:nsid w:val="2B226D33"/>
+    <w:multiLevelType w:val="hybridMultilevel"/>
+    <w:tmpl w:val="DA881CF4"/>
+    <w:lvl w:ilvl="0" w:tplc="0409000F">
+      <w:start w:val="1"/>
+      <w:numFmt w:val="decimal"/>
+      <w:lvlText w:val="%1."/>
+      <w:lvlJc w:val="left"/>
+      <w:pPr>
+        <w:ind w:left="720" w:hanging="360"/>
+      </w:pPr>
+    </w:lvl>
+    <w:lvl w:ilvl="1" w:tplc="04090019">
+      <w:start w:val="1"/>
+      <w:numFmt w:val="lowerLetter"/>
+      <w:lvlText w:val="%2."/>
+      <w:lvlJc w:val="left"/>
+      <w:pPr>
+        <w:ind w:left="1440" w:hanging="360"/>
+      </w:pPr>
+    </w:lvl>
+    <w:lvl w:ilvl="2" w:tplc="0409001B">
+      <w:start w:val="1"/>
+      <w:numFmt w:val="lowerRoman"/>
+      <w:lvlText w:val="%3."/>
+      <w:lvlJc w:val="right"/>
+      <w:pPr>
+        <w:ind w:left="2160" w:hanging="180"/>
+      </w:pPr>
+    </w:lvl>
+    <w:lvl w:ilvl="3" w:tplc="0409000F" w:tentative="1">
+      <w:start w:val="1"/>
+      <w:numFmt w:val="decimal"/>
+      <w:lvlText w:val="%4."/>
+      <w:lvlJc w:val="left"/>
+      <w:pPr>
+        <w:ind w:left="2880" w:hanging="360"/>
+      </w:pPr>
+    </w:lvl>
+    <w:lvl w:ilvl="4" w:tplc="04090019" w:tentative="1">
+      <w:start w:val="1"/>
+      <w:numFmt w:val="lowerLetter"/>
+      <w:lvlText w:val="%5."/>
+      <w:lvlJc w:val="left"/>
+      <w:pPr>
+        <w:ind w:left="3600" w:hanging="360"/>
+      </w:pPr>
+    </w:lvl>
+    <w:lvl w:ilvl="5" w:tplc="0409001B" w:tentative="1">
+      <w:start w:val="1"/>
+      <w:numFmt w:val="lowerRoman"/>
+      <w:lvlText w:val="%6."/>
+      <w:lvlJc w:val="right"/>
+      <w:pPr>
+        <w:ind w:left="4320" w:hanging="180"/>
+      </w:pPr>
+    </w:lvl>
+    <w:lvl w:ilvl="6" w:tplc="0409000F" w:tentative="1">
+      <w:start w:val="1"/>
+      <w:numFmt w:val="decimal"/>
+      <w:lvlText w:val="%7."/>
+      <w:lvlJc w:val="left"/>
+      <w:pPr>
+        <w:ind w:left="5040" w:hanging="360"/>
+      </w:pPr>
+    </w:lvl>
+    <w:lvl w:ilvl="7" w:tplc="04090019" w:tentative="1">
+      <w:start w:val="1"/>
+      <w:numFmt w:val="lowerLetter"/>
+      <w:lvlText w:val="%8."/>
+      <w:lvlJc w:val="left"/>
+      <w:pPr>
+        <w:ind w:left="5760" w:hanging="360"/>
+      </w:pPr>
+    </w:lvl>
+    <w:lvl w:ilvl="8" w:tplc="0409001B" w:tentative="1">
+      <w:start w:val="1"/>
+      <w:numFmt w:val="lowerRoman"/>
+      <w:lvlText w:val="%9."/>
+      <w:lvlJc w:val="right"/>
+      <w:pPr>
+        <w:ind w:left="6480" w:hanging="180"/>
+      </w:pPr>
+    </w:lvl>
+  </w:abstractNum>
+  <w:abstractNum w:abstractNumId="2" w15:restartNumberingAfterBreak="0">
     <w:nsid w:val="45F16AB3"/>
     <w:multiLevelType w:val="hybridMultilevel"/>
     <w:tmpl w:val="188C058C"/>
@@ -437,7 +1100,7 @@
       </w:pPr>
     </w:lvl>
   </w:abstractNum>
-  <w:abstractNum w:abstractNumId="1" w15:restartNumberingAfterBreak="0">
+  <w:abstractNum w:abstractNumId="3" w15:restartNumberingAfterBreak="0">
     <w:nsid w:val="657459B0"/>
     <w:multiLevelType w:val="hybridMultilevel"/>
     <w:tmpl w:val="DA881CF4"/>
@@ -459,7 +1122,7 @@
         <w:ind w:left="1440" w:hanging="360"/>
       </w:pPr>
     </w:lvl>
-    <w:lvl w:ilvl="2" w:tplc="0409001B" w:tentative="1">
+    <w:lvl w:ilvl="2" w:tplc="0409001B">
       <w:start w:val="1"/>
       <w:numFmt w:val="lowerRoman"/>
       <w:lvlText w:val="%3."/>
@@ -524,9 +1187,15 @@
     </w:lvl>
   </w:abstractNum>
   <w:num w:numId="1">
+    <w:abstractNumId w:val="3"/>
+  </w:num>
+  <w:num w:numId="2">
+    <w:abstractNumId w:val="2"/>
+  </w:num>
+  <w:num w:numId="3">
     <w:abstractNumId w:val="1"/>
   </w:num>
-  <w:num w:numId="2">
+  <w:num w:numId="4">
     <w:abstractNumId w:val="0"/>
   </w:num>
 </w:numbering>

</xml_diff>